<commit_message>
complementary filter, no kalman
</commit_message>
<xml_diff>
--- a/des_proj_journal.docx
+++ b/des_proj_journal.docx
@@ -416,7 +416,6 @@
         <w:t xml:space="preserve">I have the MPU6050 already. Poor soldering but it works. </w:t>
       </w:r>
       <w:proofErr w:type="spellStart"/>
-      <w:proofErr w:type="gramStart"/>
       <w:r>
         <w:rPr>
           <w:lang w:val="en-US"/>
@@ -424,7 +423,6 @@
         <w:t>Lets</w:t>
       </w:r>
       <w:proofErr w:type="spellEnd"/>
-      <w:proofErr w:type="gramEnd"/>
       <w:r>
         <w:rPr>
           <w:lang w:val="en-US"/>
@@ -514,27 +512,13 @@
         <w:rPr>
           <w:lang w:val="en-US"/>
         </w:rPr>
-        <w:t xml:space="preserve">I will probably work on debug </w:t>
-      </w:r>
-      <w:proofErr w:type="gramStart"/>
-      <w:r>
-        <w:rPr>
-          <w:lang w:val="en-US"/>
-        </w:rPr>
-        <w:t>information</w:t>
-      </w:r>
-      <w:r>
-        <w:rPr>
-          <w:lang w:val="en-US"/>
-        </w:rPr>
-        <w:t>,</w:t>
-      </w:r>
-      <w:proofErr w:type="gramEnd"/>
-      <w:r>
-        <w:rPr>
-          <w:lang w:val="en-US"/>
-        </w:rPr>
-        <w:t xml:space="preserve"> see which variables I should limit</w:t>
+        <w:t>I will probably work on debug information</w:t>
+      </w:r>
+      <w:r>
+        <w:rPr>
+          <w:lang w:val="en-US"/>
+        </w:rPr>
+        <w:t>, see which variables I should limit</w:t>
       </w:r>
       <w:r>
         <w:rPr>
@@ -553,21 +537,7 @@
         <w:rPr>
           <w:lang w:val="en-US"/>
         </w:rPr>
-        <w:t xml:space="preserve">As a last minute </w:t>
-      </w:r>
-      <w:proofErr w:type="gramStart"/>
-      <w:r>
-        <w:rPr>
-          <w:lang w:val="en-US"/>
-        </w:rPr>
-        <w:t>change</w:t>
-      </w:r>
-      <w:proofErr w:type="gramEnd"/>
-      <w:r>
-        <w:rPr>
-          <w:lang w:val="en-US"/>
-        </w:rPr>
-        <w:t xml:space="preserve"> I might shift from Adafruit_MPU6050 to MPU6050 by </w:t>
+        <w:t xml:space="preserve">As a last minute change I might shift from Adafruit_MPU6050 to MPU6050 by </w:t>
       </w:r>
       <w:proofErr w:type="spellStart"/>
       <w:r>
@@ -981,6 +951,201 @@
           <w:lang w:val="en-US"/>
         </w:rPr>
         <w:t>Abstraction is epic.</w:t>
+      </w:r>
+    </w:p>
+    <w:p>
+      <w:pPr>
+        <w:rPr>
+          <w:lang w:val="en-US"/>
+        </w:rPr>
+      </w:pPr>
+    </w:p>
+    <w:p>
+      <w:pPr>
+        <w:rPr>
+          <w:lang w:val="en-US"/>
+        </w:rPr>
+      </w:pPr>
+    </w:p>
+    <w:p>
+      <w:pPr>
+        <w:rPr>
+          <w:lang w:val="en-US"/>
+        </w:rPr>
+      </w:pPr>
+    </w:p>
+    <w:p>
+      <w:pPr>
+        <w:rPr>
+          <w:lang w:val="en-US"/>
+        </w:rPr>
+      </w:pPr>
+      <w:r>
+        <w:rPr>
+          <w:lang w:val="en-US"/>
+        </w:rPr>
+        <w:lastRenderedPageBreak/>
+        <w:t>13</w:t>
+      </w:r>
+      <w:r>
+        <w:rPr>
+          <w:vertAlign w:val="superscript"/>
+          <w:lang w:val="en-US"/>
+        </w:rPr>
+        <w:t>th</w:t>
+      </w:r>
+      <w:r>
+        <w:rPr>
+          <w:lang w:val="en-US"/>
+        </w:rPr>
+        <w:t xml:space="preserve"> October, 2023.</w:t>
+      </w:r>
+    </w:p>
+    <w:p>
+      <w:pPr>
+        <w:rPr>
+          <w:lang w:val="en-US"/>
+        </w:rPr>
+      </w:pPr>
+      <w:r>
+        <w:rPr>
+          <w:lang w:val="en-US"/>
+        </w:rPr>
+        <w:t xml:space="preserve">The mid term 2 is finished. </w:t>
+      </w:r>
+      <w:proofErr w:type="spellStart"/>
+      <w:r>
+        <w:rPr>
+          <w:lang w:val="en-US"/>
+        </w:rPr>
+        <w:t>Im</w:t>
+      </w:r>
+      <w:proofErr w:type="spellEnd"/>
+      <w:r>
+        <w:rPr>
+          <w:lang w:val="en-US"/>
+        </w:rPr>
+        <w:t xml:space="preserve"> back to working on the thing. The above three points are to be worked on. </w:t>
+      </w:r>
+    </w:p>
+    <w:p>
+      <w:pPr>
+        <w:rPr>
+          <w:lang w:val="en-US"/>
+        </w:rPr>
+      </w:pPr>
+      <w:r>
+        <w:rPr>
+          <w:lang w:val="en-US"/>
+        </w:rPr>
+        <w:t xml:space="preserve">My priority should be the Kalman filter. I can test value stability at home itself. I have the chip, the microcontroller. </w:t>
+      </w:r>
+    </w:p>
+    <w:p>
+      <w:pPr>
+        <w:rPr>
+          <w:lang w:val="en-US"/>
+        </w:rPr>
+      </w:pPr>
+      <w:r>
+        <w:rPr>
+          <w:lang w:val="en-US"/>
+        </w:rPr>
+        <w:t xml:space="preserve">So by priority – </w:t>
+      </w:r>
+    </w:p>
+    <w:p>
+      <w:pPr>
+        <w:pStyle w:val="ListParagraph"/>
+        <w:numPr>
+          <w:ilvl w:val="0"/>
+          <w:numId w:val="4"/>
+        </w:numPr>
+        <w:rPr>
+          <w:lang w:val="en-US"/>
+        </w:rPr>
+      </w:pPr>
+      <w:r>
+        <w:rPr>
+          <w:lang w:val="en-US"/>
+        </w:rPr>
+        <w:t>Kalman Filter for getting filtered angle values</w:t>
+      </w:r>
+    </w:p>
+    <w:p>
+      <w:pPr>
+        <w:pStyle w:val="ListParagraph"/>
+        <w:numPr>
+          <w:ilvl w:val="0"/>
+          <w:numId w:val="4"/>
+        </w:numPr>
+        <w:rPr>
+          <w:lang w:val="en-US"/>
+        </w:rPr>
+      </w:pPr>
+      <w:r>
+        <w:rPr>
+          <w:lang w:val="en-US"/>
+        </w:rPr>
+        <w:t>PID library</w:t>
+      </w:r>
+    </w:p>
+    <w:p>
+      <w:pPr>
+        <w:pStyle w:val="ListParagraph"/>
+        <w:numPr>
+          <w:ilvl w:val="0"/>
+          <w:numId w:val="4"/>
+        </w:numPr>
+        <w:rPr>
+          <w:lang w:val="en-US"/>
+        </w:rPr>
+      </w:pPr>
+      <w:r>
+        <w:rPr>
+          <w:lang w:val="en-US"/>
+        </w:rPr>
+        <w:t>Interface</w:t>
+      </w:r>
+    </w:p>
+    <w:p>
+      <w:pPr>
+        <w:rPr>
+          <w:lang w:val="en-US"/>
+        </w:rPr>
+      </w:pPr>
+      <w:r>
+        <w:rPr>
+          <w:lang w:val="en-US"/>
+        </w:rPr>
+        <w:t>Lets search for some good Kalman filter library.</w:t>
+      </w:r>
+    </w:p>
+    <w:p>
+      <w:pPr>
+        <w:rPr>
+          <w:lang w:val="en-US"/>
+        </w:rPr>
+      </w:pPr>
+    </w:p>
+    <w:p>
+      <w:pPr>
+        <w:rPr>
+          <w:lang w:val="en-US"/>
+        </w:rPr>
+      </w:pPr>
+    </w:p>
+    <w:p>
+      <w:pPr>
+        <w:rPr>
+          <w:lang w:val="en-US"/>
+        </w:rPr>
+      </w:pPr>
+      <w:r>
+        <w:rPr>
+          <w:lang w:val="en-US"/>
+        </w:rPr>
+        <w:t xml:space="preserve">STUFF IS FROM LIKE 9 YEARS AGO. </w:t>
       </w:r>
     </w:p>
     <w:sectPr>
@@ -1285,6 +1450,95 @@
       </w:pPr>
     </w:lvl>
   </w:abstractNum>
+  <w:abstractNum w:abstractNumId="3" w15:restartNumberingAfterBreak="0">
+    <w:nsid w:val="61C165BE"/>
+    <w:multiLevelType w:val="hybridMultilevel"/>
+    <w:tmpl w:val="9F90F4AC"/>
+    <w:lvl w:ilvl="0" w:tplc="40090011">
+      <w:start w:val="1"/>
+      <w:numFmt w:val="decimal"/>
+      <w:lvlText w:val="%1)"/>
+      <w:lvlJc w:val="left"/>
+      <w:pPr>
+        <w:ind w:left="720" w:hanging="360"/>
+      </w:pPr>
+      <w:rPr>
+        <w:rFonts w:hint="default"/>
+      </w:rPr>
+    </w:lvl>
+    <w:lvl w:ilvl="1" w:tplc="40090019" w:tentative="1">
+      <w:start w:val="1"/>
+      <w:numFmt w:val="lowerLetter"/>
+      <w:lvlText w:val="%2."/>
+      <w:lvlJc w:val="left"/>
+      <w:pPr>
+        <w:ind w:left="1440" w:hanging="360"/>
+      </w:pPr>
+    </w:lvl>
+    <w:lvl w:ilvl="2" w:tplc="4009001B" w:tentative="1">
+      <w:start w:val="1"/>
+      <w:numFmt w:val="lowerRoman"/>
+      <w:lvlText w:val="%3."/>
+      <w:lvlJc w:val="right"/>
+      <w:pPr>
+        <w:ind w:left="2160" w:hanging="180"/>
+      </w:pPr>
+    </w:lvl>
+    <w:lvl w:ilvl="3" w:tplc="4009000F" w:tentative="1">
+      <w:start w:val="1"/>
+      <w:numFmt w:val="decimal"/>
+      <w:lvlText w:val="%4."/>
+      <w:lvlJc w:val="left"/>
+      <w:pPr>
+        <w:ind w:left="2880" w:hanging="360"/>
+      </w:pPr>
+    </w:lvl>
+    <w:lvl w:ilvl="4" w:tplc="40090019" w:tentative="1">
+      <w:start w:val="1"/>
+      <w:numFmt w:val="lowerLetter"/>
+      <w:lvlText w:val="%5."/>
+      <w:lvlJc w:val="left"/>
+      <w:pPr>
+        <w:ind w:left="3600" w:hanging="360"/>
+      </w:pPr>
+    </w:lvl>
+    <w:lvl w:ilvl="5" w:tplc="4009001B" w:tentative="1">
+      <w:start w:val="1"/>
+      <w:numFmt w:val="lowerRoman"/>
+      <w:lvlText w:val="%6."/>
+      <w:lvlJc w:val="right"/>
+      <w:pPr>
+        <w:ind w:left="4320" w:hanging="180"/>
+      </w:pPr>
+    </w:lvl>
+    <w:lvl w:ilvl="6" w:tplc="4009000F" w:tentative="1">
+      <w:start w:val="1"/>
+      <w:numFmt w:val="decimal"/>
+      <w:lvlText w:val="%7."/>
+      <w:lvlJc w:val="left"/>
+      <w:pPr>
+        <w:ind w:left="5040" w:hanging="360"/>
+      </w:pPr>
+    </w:lvl>
+    <w:lvl w:ilvl="7" w:tplc="40090019" w:tentative="1">
+      <w:start w:val="1"/>
+      <w:numFmt w:val="lowerLetter"/>
+      <w:lvlText w:val="%8."/>
+      <w:lvlJc w:val="left"/>
+      <w:pPr>
+        <w:ind w:left="5760" w:hanging="360"/>
+      </w:pPr>
+    </w:lvl>
+    <w:lvl w:ilvl="8" w:tplc="4009001B" w:tentative="1">
+      <w:start w:val="1"/>
+      <w:numFmt w:val="lowerRoman"/>
+      <w:lvlText w:val="%9."/>
+      <w:lvlJc w:val="right"/>
+      <w:pPr>
+        <w:ind w:left="6480" w:hanging="180"/>
+      </w:pPr>
+    </w:lvl>
+  </w:abstractNum>
   <w:num w:numId="1" w16cid:durableId="872425357">
     <w:abstractNumId w:val="2"/>
   </w:num>
@@ -1293,6 +1547,9 @@
   </w:num>
   <w:num w:numId="3" w16cid:durableId="308092795">
     <w:abstractNumId w:val="1"/>
+  </w:num>
+  <w:num w:numId="4" w16cid:durableId="26226989">
+    <w:abstractNumId w:val="3"/>
   </w:num>
 </w:numbering>
 </file>

</xml_diff>

<commit_message>
PID + Complementary Filter + It compiles!
</commit_message>
<xml_diff>
--- a/des_proj_journal.docx
+++ b/des_proj_journal.docx
@@ -21,19 +21,11 @@
           <w:lang w:val="en-US"/>
         </w:rPr>
       </w:pPr>
-      <w:proofErr w:type="spellStart"/>
-      <w:r>
-        <w:rPr>
-          <w:lang w:val="en-US"/>
-        </w:rPr>
-        <w:t>Self Balancing</w:t>
-      </w:r>
-      <w:proofErr w:type="spellEnd"/>
-      <w:r>
-        <w:rPr>
-          <w:lang w:val="en-US"/>
-        </w:rPr>
-        <w:t xml:space="preserve"> Bot Journal.</w:t>
+      <w:r>
+        <w:rPr>
+          <w:lang w:val="en-US"/>
+        </w:rPr>
+        <w:t>Self Balancing Bot Journal.</w:t>
       </w:r>
     </w:p>
     <w:p>
@@ -183,49 +175,7 @@
         <w:rPr>
           <w:lang w:val="en-US"/>
         </w:rPr>
-        <w:t xml:space="preserve">Sending debug info via Bluetooth. I think </w:t>
-      </w:r>
-      <w:proofErr w:type="spellStart"/>
-      <w:r>
-        <w:rPr>
-          <w:lang w:val="en-US"/>
-        </w:rPr>
-        <w:t>im</w:t>
-      </w:r>
-      <w:proofErr w:type="spellEnd"/>
-      <w:r>
-        <w:rPr>
-          <w:lang w:val="en-US"/>
-        </w:rPr>
-        <w:t xml:space="preserve"> </w:t>
-      </w:r>
-      <w:proofErr w:type="spellStart"/>
-      <w:r>
-        <w:rPr>
-          <w:lang w:val="en-US"/>
-        </w:rPr>
-        <w:t>gonna</w:t>
-      </w:r>
-      <w:proofErr w:type="spellEnd"/>
-      <w:r>
-        <w:rPr>
-          <w:lang w:val="en-US"/>
-        </w:rPr>
-        <w:t xml:space="preserve"> create a python application to collect this data so I can save it in files. Debug info is probably going to be very useful. </w:t>
-      </w:r>
-      <w:proofErr w:type="spellStart"/>
-      <w:r>
-        <w:rPr>
-          <w:lang w:val="en-US"/>
-        </w:rPr>
-        <w:t>Ill</w:t>
-      </w:r>
-      <w:proofErr w:type="spellEnd"/>
-      <w:r>
-        <w:rPr>
-          <w:lang w:val="en-US"/>
-        </w:rPr>
-        <w:t xml:space="preserve"> have to see. I have maintained the code neatly, by splitting the code into various headers and translation units. It does compile.</w:t>
+        <w:t>Sending debug info via Bluetooth. I think im gonna create a python application to collect this data so I can save it in files. Debug info is probably going to be very useful. Ill have to see. I have maintained the code neatly, by splitting the code into various headers and translation units. It does compile.</w:t>
       </w:r>
     </w:p>
     <w:p>
@@ -413,21 +363,7 @@
         <w:rPr>
           <w:lang w:val="en-US"/>
         </w:rPr>
-        <w:t xml:space="preserve">I have the MPU6050 already. Poor soldering but it works. </w:t>
-      </w:r>
-      <w:proofErr w:type="spellStart"/>
-      <w:r>
-        <w:rPr>
-          <w:lang w:val="en-US"/>
-        </w:rPr>
-        <w:t>Lets</w:t>
-      </w:r>
-      <w:proofErr w:type="spellEnd"/>
-      <w:r>
-        <w:rPr>
-          <w:lang w:val="en-US"/>
-        </w:rPr>
-        <w:t xml:space="preserve"> get testing.</w:t>
+        <w:t>I have the MPU6050 already. Poor soldering but it works. Lets get testing.</w:t>
       </w:r>
     </w:p>
     <w:p>
@@ -537,16 +473,8 @@
         <w:rPr>
           <w:lang w:val="en-US"/>
         </w:rPr>
-        <w:t xml:space="preserve">As a last minute change I might shift from Adafruit_MPU6050 to MPU6050 by </w:t>
-      </w:r>
-      <w:proofErr w:type="spellStart"/>
-      <w:r>
-        <w:rPr>
-          <w:lang w:val="en-US"/>
-        </w:rPr>
-        <w:t>ElectronicCats</w:t>
-      </w:r>
-      <w:proofErr w:type="spellEnd"/>
+        <w:t>As a last minute change I might shift from Adafruit_MPU6050 to MPU6050 by ElectronicCats</w:t>
+      </w:r>
       <w:r>
         <w:rPr>
           <w:lang w:val="en-US"/>
@@ -560,47 +488,11 @@
           <w:lang w:val="en-US"/>
         </w:rPr>
       </w:pPr>
-      <w:proofErr w:type="spellStart"/>
-      <w:r>
-        <w:rPr>
-          <w:lang w:val="en-US"/>
-        </w:rPr>
-        <w:t>Im</w:t>
-      </w:r>
-      <w:proofErr w:type="spellEnd"/>
-      <w:r>
-        <w:rPr>
-          <w:lang w:val="en-US"/>
-        </w:rPr>
-        <w:t xml:space="preserve"> getting much more accurate angle readings through accelerometer from there. When the chip is almost upright in either direction, </w:t>
-      </w:r>
-      <w:proofErr w:type="spellStart"/>
-      <w:r>
-        <w:rPr>
-          <w:lang w:val="en-US"/>
-        </w:rPr>
-        <w:t>im</w:t>
-      </w:r>
-      <w:proofErr w:type="spellEnd"/>
-      <w:r>
-        <w:rPr>
-          <w:lang w:val="en-US"/>
-        </w:rPr>
-        <w:t xml:space="preserve"> getting up 89 degrees in both sides. This seems more accurate than what </w:t>
-      </w:r>
-      <w:proofErr w:type="spellStart"/>
-      <w:r>
-        <w:rPr>
-          <w:lang w:val="en-US"/>
-        </w:rPr>
-        <w:t>im</w:t>
-      </w:r>
-      <w:proofErr w:type="spellEnd"/>
-      <w:r>
-        <w:rPr>
-          <w:lang w:val="en-US"/>
-        </w:rPr>
-        <w:t xml:space="preserve"> using right now.</w:t>
+      <w:r>
+        <w:rPr>
+          <w:lang w:val="en-US"/>
+        </w:rPr>
+        <w:t>Im getting much more accurate angle readings through accelerometer from there. When the chip is almost upright in either direction, im getting up 89 degrees in both sides. This seems more accurate than what im using right now.</w:t>
       </w:r>
     </w:p>
     <w:p>
@@ -655,39 +547,17 @@
         </w:rPr>
         <w:t xml:space="preserve">I need to write better debug info. I doubt assembling will be done even by tomorrow. </w:t>
       </w:r>
-      <w:proofErr w:type="spellStart"/>
-      <w:r>
-        <w:rPr>
-          <w:lang w:val="en-US"/>
-        </w:rPr>
-        <w:t>Ill</w:t>
-      </w:r>
-      <w:proofErr w:type="spellEnd"/>
-      <w:r>
-        <w:rPr>
-          <w:lang w:val="en-US"/>
-        </w:rPr>
-        <w:t xml:space="preserve"> have time to make some updates throughout this week. </w:t>
-      </w:r>
-      <w:r>
-        <w:rPr>
-          <w:lang w:val="en-US"/>
-        </w:rPr>
-        <w:t xml:space="preserve">We are 1 team member short. But </w:t>
-      </w:r>
-      <w:proofErr w:type="spellStart"/>
-      <w:r>
-        <w:rPr>
-          <w:lang w:val="en-US"/>
-        </w:rPr>
-        <w:t>its</w:t>
-      </w:r>
-      <w:proofErr w:type="spellEnd"/>
-      <w:r>
-        <w:rPr>
-          <w:lang w:val="en-US"/>
-        </w:rPr>
-        <w:t xml:space="preserve"> okay. I always felt like the team had only 3 members in the first place.</w:t>
+      <w:r>
+        <w:rPr>
+          <w:lang w:val="en-US"/>
+        </w:rPr>
+        <w:t xml:space="preserve">Ill have time to make some updates throughout this week. </w:t>
+      </w:r>
+      <w:r>
+        <w:rPr>
+          <w:lang w:val="en-US"/>
+        </w:rPr>
+        <w:t>We are 1 team member short. But its okay. I always felt like the team had only 3 members in the first place.</w:t>
       </w:r>
     </w:p>
     <w:p>
@@ -746,21 +616,7 @@
         <w:rPr>
           <w:lang w:val="en-US"/>
         </w:rPr>
-        <w:t xml:space="preserve">Now I have the right offsets which will make my readings accurate. </w:t>
-      </w:r>
-      <w:proofErr w:type="spellStart"/>
-      <w:r>
-        <w:rPr>
-          <w:lang w:val="en-US"/>
-        </w:rPr>
-        <w:t>Ill</w:t>
-      </w:r>
-      <w:proofErr w:type="spellEnd"/>
-      <w:r>
-        <w:rPr>
-          <w:lang w:val="en-US"/>
-        </w:rPr>
-        <w:t xml:space="preserve"> try again, using angular velocity values to find angle.</w:t>
+        <w:t>Now I have the right offsets which will make my readings accurate. Ill try again, using angular velocity values to find angle.</w:t>
       </w:r>
     </w:p>
     <w:p>
@@ -905,21 +761,7 @@
         <w:rPr>
           <w:lang w:val="en-US"/>
         </w:rPr>
-        <w:t xml:space="preserve"> (since stage 2 involves moving the </w:t>
-      </w:r>
-      <w:proofErr w:type="spellStart"/>
-      <w:r>
-        <w:rPr>
-          <w:lang w:val="en-US"/>
-        </w:rPr>
-        <w:t>robo</w:t>
-      </w:r>
-      <w:proofErr w:type="spellEnd"/>
-      <w:r>
-        <w:rPr>
-          <w:lang w:val="en-US"/>
-        </w:rPr>
-        <w:t>)</w:t>
+        <w:t xml:space="preserve"> (since stage 2 involves moving the robo)</w:t>
       </w:r>
     </w:p>
     <w:p>
@@ -1011,21 +853,7 @@
         <w:rPr>
           <w:lang w:val="en-US"/>
         </w:rPr>
-        <w:t xml:space="preserve">The mid term 2 is finished. </w:t>
-      </w:r>
-      <w:proofErr w:type="spellStart"/>
-      <w:r>
-        <w:rPr>
-          <w:lang w:val="en-US"/>
-        </w:rPr>
-        <w:t>Im</w:t>
-      </w:r>
-      <w:proofErr w:type="spellEnd"/>
-      <w:r>
-        <w:rPr>
-          <w:lang w:val="en-US"/>
-        </w:rPr>
-        <w:t xml:space="preserve"> back to working on the thing. The above three points are to be worked on. </w:t>
+        <w:t xml:space="preserve">The mid term 2 is finished. Im back to working on the thing. The above three points are to be worked on. </w:t>
       </w:r>
     </w:p>
     <w:p>
@@ -1146,6 +974,143 @@
           <w:lang w:val="en-US"/>
         </w:rPr>
         <w:t xml:space="preserve">STUFF IS FROM LIKE 9 YEARS AGO. </w:t>
+      </w:r>
+    </w:p>
+    <w:p>
+      <w:pPr>
+        <w:rPr>
+          <w:lang w:val="en-US"/>
+        </w:rPr>
+      </w:pPr>
+    </w:p>
+    <w:p>
+      <w:pPr>
+        <w:rPr>
+          <w:lang w:val="en-US"/>
+        </w:rPr>
+      </w:pPr>
+      <w:r>
+        <w:rPr>
+          <w:lang w:val="en-US"/>
+        </w:rPr>
+        <w:t>15</w:t>
+      </w:r>
+      <w:r>
+        <w:rPr>
+          <w:vertAlign w:val="superscript"/>
+          <w:lang w:val="en-US"/>
+        </w:rPr>
+        <w:t>th</w:t>
+      </w:r>
+      <w:r>
+        <w:rPr>
+          <w:lang w:val="en-US"/>
+        </w:rPr>
+        <w:t xml:space="preserve"> October, 2023</w:t>
+      </w:r>
+    </w:p>
+    <w:p>
+      <w:pPr>
+        <w:rPr>
+          <w:lang w:val="en-US"/>
+        </w:rPr>
+      </w:pPr>
+      <w:r>
+        <w:rPr>
+          <w:lang w:val="en-US"/>
+        </w:rPr>
+        <w:t>I am finally done with the code. I settled with – a complementary filter. No Kalman. There is a PID library which I am using to generate control.</w:t>
+      </w:r>
+    </w:p>
+    <w:p>
+      <w:pPr>
+        <w:rPr>
+          <w:lang w:val="en-US"/>
+        </w:rPr>
+      </w:pPr>
+      <w:r>
+        <w:rPr>
+          <w:lang w:val="en-US"/>
+        </w:rPr>
+        <w:t>My guess is that I do not need integral term for the PID. I need to tune P and D terms only. I will be 0.</w:t>
+      </w:r>
+    </w:p>
+    <w:p>
+      <w:pPr>
+        <w:rPr>
+          <w:lang w:val="en-US"/>
+        </w:rPr>
+      </w:pPr>
+      <w:r>
+        <w:rPr>
+          <w:lang w:val="en-US"/>
+        </w:rPr>
+        <w:t>But I cannot say anything for sure until we actually try it out.</w:t>
+      </w:r>
+    </w:p>
+    <w:p>
+      <w:pPr>
+        <w:rPr>
+          <w:lang w:val="en-US"/>
+        </w:rPr>
+      </w:pPr>
+      <w:r>
+        <w:rPr>
+          <w:lang w:val="en-US"/>
+        </w:rPr>
+        <w:t>At the very least, the behaviour of PID is as predicted. As the offset increases, it generates a higher control signal. And it also generates it in the opposite direction.</w:t>
+      </w:r>
+    </w:p>
+    <w:p>
+      <w:pPr>
+        <w:rPr>
+          <w:lang w:val="en-US"/>
+        </w:rPr>
+      </w:pPr>
+    </w:p>
+    <w:p>
+      <w:pPr>
+        <w:rPr>
+          <w:lang w:val="en-US"/>
+        </w:rPr>
+      </w:pPr>
+      <w:r>
+        <w:rPr>
+          <w:lang w:val="en-US"/>
+        </w:rPr>
+        <w:t>The sad news is that im too tired right now to work on the interface.</w:t>
+      </w:r>
+    </w:p>
+    <w:p>
+      <w:pPr>
+        <w:rPr>
+          <w:lang w:val="en-US"/>
+        </w:rPr>
+      </w:pPr>
+      <w:r>
+        <w:rPr>
+          <w:lang w:val="en-US"/>
+        </w:rPr>
+        <w:t xml:space="preserve">There is no happy news. </w:t>
+      </w:r>
+    </w:p>
+    <w:p>
+      <w:pPr>
+        <w:rPr>
+          <w:lang w:val="en-US"/>
+        </w:rPr>
+      </w:pPr>
+      <w:r>
+        <w:rPr>
+          <w:lang w:val="en-US"/>
+        </w:rPr>
+        <w:t>Maybe ill work on the Bluetooth communication thing by tonight.</w:t>
+      </w:r>
+      <w:r>
+        <w:rPr>
+          <w:lang w:val="en-US"/>
+        </w:rPr>
+        <w:t xml:space="preserve"> Lets see.</w:t>
       </w:r>
     </w:p>
     <w:sectPr>

</xml_diff>